<commit_message>
Diagrama de Contêiner C4
</commit_message>
<xml_diff>
--- a/Vortek.docx
+++ b/Vortek.docx
@@ -604,13 +604,23 @@
         </w:rPr>
         <w:t xml:space="preserve"> </w:t>
       </w:r>
+      <w:proofErr w:type="gramStart"/>
       <w:r>
         <w:rPr>
           <w:rFonts w:ascii="Arial" w:hAnsi="Arial" w:cs="Arial"/>
           <w:b/>
           <w:color w:val="000000"/>
         </w:rPr>
-        <w:t>Fevereiro de</w:t>
+        <w:t>Fevereiro</w:t>
+      </w:r>
+      <w:proofErr w:type="gramEnd"/>
+      <w:r>
+        <w:rPr>
+          <w:rFonts w:ascii="Arial" w:hAnsi="Arial" w:cs="Arial"/>
+          <w:b/>
+          <w:color w:val="000000"/>
+        </w:rPr>
+        <w:t xml:space="preserve"> de</w:t>
       </w:r>
       <w:r>
         <w:rPr>
@@ -2049,31 +2059,59 @@
         <w:rPr>
           <w:rFonts w:ascii="Arial" w:hAnsi="Arial" w:cs="Arial"/>
         </w:rPr>
-        <w:t>A empresa Vortek atua em três nichos: consultoria financeira, suporte de informática e produções de mídia. No setor de consultoria financeira, busca-se desenvolver uma plataforma digital para que os clientes possam acessar e acompanhar seus criptoativos de maneira intuitiva e segura. A proposta visa solucionar um problema recorrente no mercado, onde a falta de ferramentas acessíveis dificulta a tomada de decisões estratégicas pelos investidores.</w:t>
-      </w:r>
-    </w:p>
-    <w:p>
-      <w:pPr>
-        <w:spacing w:line="360" w:lineRule="auto"/>
-        <w:jc w:val="both"/>
-        <w:rPr>
-          <w:rFonts w:ascii="Arial" w:hAnsi="Arial" w:cs="Arial"/>
-        </w:rPr>
-      </w:pPr>
-    </w:p>
-    <w:p>
-      <w:pPr>
-        <w:spacing w:line="360" w:lineRule="auto"/>
-        <w:jc w:val="both"/>
-        <w:rPr>
-          <w:rFonts w:ascii="Arial" w:hAnsi="Arial" w:cs="Arial"/>
-        </w:rPr>
-      </w:pPr>
-      <w:r>
-        <w:rPr>
-          <w:rFonts w:ascii="Arial" w:hAnsi="Arial" w:cs="Arial"/>
-        </w:rPr>
-        <w:t>Este projeto se torna relevante tanto para os clientes da Vortek, que terão mais autonomia e controle sobre seus investimentos, quanto para os acadêmicos envolvidos, pois permite a aplicação prática dos conhecimentos adquiridos ao longo do curso. Além disso, a iniciativa contribui para o desenvolvimento de soluções tecnológicas alinhadas às demandas do mercado, ampliando as oportunidades profissionais dos estudantes.</w:t>
+        <w:t xml:space="preserve">A empresa </w:t>
+      </w:r>
+      <w:proofErr w:type="spellStart"/>
+      <w:r>
+        <w:rPr>
+          <w:rFonts w:ascii="Arial" w:hAnsi="Arial" w:cs="Arial"/>
+        </w:rPr>
+        <w:t>Vortek</w:t>
+      </w:r>
+      <w:proofErr w:type="spellEnd"/>
+      <w:r>
+        <w:rPr>
+          <w:rFonts w:ascii="Arial" w:hAnsi="Arial" w:cs="Arial"/>
+        </w:rPr>
+        <w:t xml:space="preserve"> atua em três nichos: consultoria financeira, suporte de informática e produções de mídia. No setor de consultoria financeira, busca-se desenvolver uma plataforma digital para que os clientes possam acessar e acompanhar seus criptoativos de maneira intuitiva e segura. A proposta visa solucionar um problema recorrente no mercado, onde a falta de ferramentas acessíveis dificulta a tomada de decisões estratégicas pelos investidores.</w:t>
+      </w:r>
+    </w:p>
+    <w:p>
+      <w:pPr>
+        <w:spacing w:line="360" w:lineRule="auto"/>
+        <w:jc w:val="both"/>
+        <w:rPr>
+          <w:rFonts w:ascii="Arial" w:hAnsi="Arial" w:cs="Arial"/>
+        </w:rPr>
+      </w:pPr>
+    </w:p>
+    <w:p>
+      <w:pPr>
+        <w:spacing w:line="360" w:lineRule="auto"/>
+        <w:jc w:val="both"/>
+        <w:rPr>
+          <w:rFonts w:ascii="Arial" w:hAnsi="Arial" w:cs="Arial"/>
+        </w:rPr>
+      </w:pPr>
+      <w:r>
+        <w:rPr>
+          <w:rFonts w:ascii="Arial" w:hAnsi="Arial" w:cs="Arial"/>
+        </w:rPr>
+        <w:t xml:space="preserve">Este projeto se torna relevante tanto para os clientes da </w:t>
+      </w:r>
+      <w:proofErr w:type="spellStart"/>
+      <w:r>
+        <w:rPr>
+          <w:rFonts w:ascii="Arial" w:hAnsi="Arial" w:cs="Arial"/>
+        </w:rPr>
+        <w:t>Vortek</w:t>
+      </w:r>
+      <w:proofErr w:type="spellEnd"/>
+      <w:r>
+        <w:rPr>
+          <w:rFonts w:ascii="Arial" w:hAnsi="Arial" w:cs="Arial"/>
+        </w:rPr>
+        <w:t>, que terão mais autonomia e controle sobre seus investimentos, quanto para os acadêmicos envolvidos, pois permite a aplicação prática dos conhecimentos adquiridos ao longo do curso. Além disso, a iniciativa contribui para o desenvolvimento de soluções tecnológicas alinhadas às demandas do mercado, ampliando as oportunidades profissionais dos estudantes.</w:t>
       </w:r>
     </w:p>
     <w:p>
@@ -2258,7 +2296,21 @@
         <w:rPr>
           <w:rFonts w:ascii="Arial" w:hAnsi="Arial" w:cs="Arial"/>
         </w:rPr>
-        <w:t>A atuação será majoritariamente digital, permitindo acesso remoto à plataforma. A Vortek também oferecerá suporte e treinamentos presenciais em sua sede, garantindo um atendimento mais completo aos usuários.</w:t>
+        <w:t xml:space="preserve">A atuação será majoritariamente digital, permitindo acesso remoto à plataforma. A </w:t>
+      </w:r>
+      <w:proofErr w:type="spellStart"/>
+      <w:r>
+        <w:rPr>
+          <w:rFonts w:ascii="Arial" w:hAnsi="Arial" w:cs="Arial"/>
+        </w:rPr>
+        <w:t>Vortek</w:t>
+      </w:r>
+      <w:proofErr w:type="spellEnd"/>
+      <w:r>
+        <w:rPr>
+          <w:rFonts w:ascii="Arial" w:hAnsi="Arial" w:cs="Arial"/>
+        </w:rPr>
+        <w:t xml:space="preserve"> também oferecerá suporte e treinamentos presenciais em sua sede, garantindo um atendimento mais completo aos usuários.</w:t>
       </w:r>
     </w:p>
     <w:p>
@@ -2393,7 +2445,27 @@
           <w:sz w:val="24"/>
           <w:szCs w:val="24"/>
         </w:rPr>
-        <w:t>Desenvolver uma plataforma digital para que os clientes da Vortek possam acessar e gerenciar seus criptoativos de forma segura, intuitiva e eficiente, facilitando o acompanhamento de investimentos e melhorando a tomada de decisões financeiras.</w:t>
+        <w:t xml:space="preserve">Desenvolver uma plataforma digital para que os clientes da </w:t>
+      </w:r>
+      <w:proofErr w:type="spellStart"/>
+      <w:r>
+        <w:rPr>
+          <w:rFonts w:ascii="Arial" w:hAnsi="Arial" w:cs="Arial"/>
+          <w:color w:val="000000" w:themeColor="text1"/>
+          <w:sz w:val="24"/>
+          <w:szCs w:val="24"/>
+        </w:rPr>
+        <w:t>Vortek</w:t>
+      </w:r>
+      <w:proofErr w:type="spellEnd"/>
+      <w:r>
+        <w:rPr>
+          <w:rFonts w:ascii="Arial" w:hAnsi="Arial" w:cs="Arial"/>
+          <w:color w:val="000000" w:themeColor="text1"/>
+          <w:sz w:val="24"/>
+          <w:szCs w:val="24"/>
+        </w:rPr>
+        <w:t xml:space="preserve"> possam acessar e gerenciar seus criptoativos de forma segura, intuitiva e eficiente, facilitando o acompanhamento de investimentos e melhorando a tomada de decisões financeiras.</w:t>
       </w:r>
     </w:p>
     <w:p>
@@ -2450,7 +2522,21 @@
         <w:rPr>
           <w:rFonts w:ascii="Arial" w:hAnsi="Arial" w:cs="Arial"/>
         </w:rPr>
-        <w:t>Identificar as principais necessidades dos clientes da Vortek em relação à gestão de criptoativos, garantindo que a plataforma atenda às demandas do público-alvo.</w:t>
+        <w:t xml:space="preserve">Identificar as principais necessidades dos clientes da </w:t>
+      </w:r>
+      <w:proofErr w:type="spellStart"/>
+      <w:r>
+        <w:rPr>
+          <w:rFonts w:ascii="Arial" w:hAnsi="Arial" w:cs="Arial"/>
+        </w:rPr>
+        <w:t>Vortek</w:t>
+      </w:r>
+      <w:proofErr w:type="spellEnd"/>
+      <w:r>
+        <w:rPr>
+          <w:rFonts w:ascii="Arial" w:hAnsi="Arial" w:cs="Arial"/>
+        </w:rPr>
+        <w:t xml:space="preserve"> em relação à gestão de criptoativos, garantindo que a plataforma atenda às demandas do público-alvo.</w:t>
       </w:r>
     </w:p>
     <w:p>
@@ -3058,7 +3144,23 @@
           <w:rFonts w:ascii="Arial" w:hAnsi="Arial" w:cs="Arial"/>
           <w:color w:val="000000" w:themeColor="text1"/>
         </w:rPr>
-        <w:t>RF009 - Compra P2P - O sistema deve permitir que o usuário faça contato com outros investidores interessados em fazer a venda de seus ativos da forma P2P (Person To Person)</w:t>
+        <w:t xml:space="preserve">RF009 - Compra P2P - O sistema deve permitir que o usuário faça contato com outros investidores interessados em fazer a venda de seus ativos da forma P2P (Person </w:t>
+      </w:r>
+      <w:proofErr w:type="spellStart"/>
+      <w:r>
+        <w:rPr>
+          <w:rFonts w:ascii="Arial" w:hAnsi="Arial" w:cs="Arial"/>
+          <w:color w:val="000000" w:themeColor="text1"/>
+        </w:rPr>
+        <w:t>To</w:t>
+      </w:r>
+      <w:proofErr w:type="spellEnd"/>
+      <w:r>
+        <w:rPr>
+          <w:rFonts w:ascii="Arial" w:hAnsi="Arial" w:cs="Arial"/>
+          <w:color w:val="000000" w:themeColor="text1"/>
+        </w:rPr>
+        <w:t xml:space="preserve"> Person)</w:t>
       </w:r>
     </w:p>
     <w:p>
@@ -3112,34 +3214,66 @@
           <w:rFonts w:ascii="Arial" w:hAnsi="Arial" w:cs="Arial"/>
           <w:color w:val="000000" w:themeColor="text1"/>
         </w:rPr>
-        <w:t>RF011 - Produções - O sistema deve permitir que o usuário veja as fotos publicadas pela Vortek Produções (nicho de fotografias da empresa) e solicite cotações</w:t>
-      </w:r>
-    </w:p>
-    <w:p>
-      <w:pPr>
-        <w:spacing w:line="360" w:lineRule="auto"/>
-        <w:jc w:val="both"/>
-        <w:rPr>
-          <w:rFonts w:ascii="Arial" w:hAnsi="Arial" w:cs="Arial"/>
-          <w:color w:val="000000" w:themeColor="text1"/>
-        </w:rPr>
-      </w:pPr>
-    </w:p>
-    <w:p>
-      <w:pPr>
-        <w:spacing w:line="360" w:lineRule="auto"/>
-        <w:jc w:val="both"/>
-        <w:rPr>
-          <w:rFonts w:ascii="Arial" w:hAnsi="Arial" w:cs="Arial"/>
-          <w:color w:val="000000" w:themeColor="text1"/>
-        </w:rPr>
-      </w:pPr>
-      <w:r>
-        <w:rPr>
-          <w:rFonts w:ascii="Arial" w:hAnsi="Arial" w:cs="Arial"/>
-          <w:color w:val="000000" w:themeColor="text1"/>
-        </w:rPr>
-        <w:t>RF012 - Suporte de TI - O sistema deve permitir que o usuário solicite cotações sobre os serviços da Vortek Consultoria (nicho de suporte de informática da empresa)</w:t>
+        <w:t xml:space="preserve">RF011 - Produções - O sistema deve permitir que o usuário veja as fotos publicadas pela </w:t>
+      </w:r>
+      <w:proofErr w:type="spellStart"/>
+      <w:r>
+        <w:rPr>
+          <w:rFonts w:ascii="Arial" w:hAnsi="Arial" w:cs="Arial"/>
+          <w:color w:val="000000" w:themeColor="text1"/>
+        </w:rPr>
+        <w:t>Vortek</w:t>
+      </w:r>
+      <w:proofErr w:type="spellEnd"/>
+      <w:r>
+        <w:rPr>
+          <w:rFonts w:ascii="Arial" w:hAnsi="Arial" w:cs="Arial"/>
+          <w:color w:val="000000" w:themeColor="text1"/>
+        </w:rPr>
+        <w:t xml:space="preserve"> Produções (nicho de fotografias da empresa) e solicite cotações</w:t>
+      </w:r>
+    </w:p>
+    <w:p>
+      <w:pPr>
+        <w:spacing w:line="360" w:lineRule="auto"/>
+        <w:jc w:val="both"/>
+        <w:rPr>
+          <w:rFonts w:ascii="Arial" w:hAnsi="Arial" w:cs="Arial"/>
+          <w:color w:val="000000" w:themeColor="text1"/>
+        </w:rPr>
+      </w:pPr>
+    </w:p>
+    <w:p>
+      <w:pPr>
+        <w:spacing w:line="360" w:lineRule="auto"/>
+        <w:jc w:val="both"/>
+        <w:rPr>
+          <w:rFonts w:ascii="Arial" w:hAnsi="Arial" w:cs="Arial"/>
+          <w:color w:val="000000" w:themeColor="text1"/>
+        </w:rPr>
+      </w:pPr>
+      <w:r>
+        <w:rPr>
+          <w:rFonts w:ascii="Arial" w:hAnsi="Arial" w:cs="Arial"/>
+          <w:color w:val="000000" w:themeColor="text1"/>
+        </w:rPr>
+        <w:t xml:space="preserve">RF012 - Suporte de TI - O sistema deve permitir que o usuário solicite cotações sobre os serviços da </w:t>
+      </w:r>
+      <w:proofErr w:type="spellStart"/>
+      <w:r>
+        <w:rPr>
+          <w:rFonts w:ascii="Arial" w:hAnsi="Arial" w:cs="Arial"/>
+          <w:color w:val="000000" w:themeColor="text1"/>
+        </w:rPr>
+        <w:t>Vortek</w:t>
+      </w:r>
+      <w:proofErr w:type="spellEnd"/>
+      <w:r>
+        <w:rPr>
+          <w:rFonts w:ascii="Arial" w:hAnsi="Arial" w:cs="Arial"/>
+          <w:color w:val="000000" w:themeColor="text1"/>
+        </w:rPr>
+        <w:t xml:space="preserve"> Consultoria (nicho de suporte de informática da empresa)</w:t>
       </w:r>
     </w:p>
     <w:p>
@@ -3365,6 +3499,74 @@
           <w:color w:val="000000" w:themeColor="text1"/>
         </w:rPr>
         <w:t>RNF007 - O sistema deverá ser otimizado e responsivo para computadores e celulares</w:t>
+      </w:r>
+    </w:p>
+    <w:p>
+      <w:pPr>
+        <w:spacing w:line="360" w:lineRule="auto"/>
+        <w:jc w:val="both"/>
+        <w:rPr>
+          <w:rFonts w:ascii="Arial" w:hAnsi="Arial" w:cs="Arial"/>
+          <w:color w:val="000000" w:themeColor="text1"/>
+        </w:rPr>
+      </w:pPr>
+    </w:p>
+    <w:p>
+      <w:pPr>
+        <w:spacing w:line="360" w:lineRule="auto"/>
+        <w:jc w:val="both"/>
+        <w:rPr>
+          <w:rFonts w:ascii="Arial" w:hAnsi="Arial" w:cs="Arial"/>
+          <w:color w:val="000000" w:themeColor="text1"/>
+        </w:rPr>
+      </w:pPr>
+      <w:r>
+        <w:rPr>
+          <w:rFonts w:ascii="Arial" w:hAnsi="Arial" w:cs="Arial"/>
+          <w:noProof/>
+          <w:color w:val="000000" w:themeColor="text1"/>
+        </w:rPr>
+        <w:drawing>
+          <wp:inline distT="0" distB="0" distL="0" distR="0" wp14:anchorId="728BAED0" wp14:editId="5E6EED05">
+            <wp:extent cx="5579745" cy="4754880"/>
+            <wp:effectExtent l="0" t="0" r="0" b="0"/>
+            <wp:docPr id="1" name="Imagem 1"/>
+            <wp:cNvGraphicFramePr>
+              <a:graphicFrameLocks xmlns:a="http://schemas.openxmlformats.org/drawingml/2006/main" noChangeAspect="1"/>
+            </wp:cNvGraphicFramePr>
+            <a:graphic xmlns:a="http://schemas.openxmlformats.org/drawingml/2006/main">
+              <a:graphicData uri="http://schemas.openxmlformats.org/drawingml/2006/picture">
+                <pic:pic xmlns:pic="http://schemas.openxmlformats.org/drawingml/2006/picture">
+                  <pic:nvPicPr>
+                    <pic:cNvPr id="1" name="Imagem 1"/>
+                    <pic:cNvPicPr/>
+                  </pic:nvPicPr>
+                  <pic:blipFill>
+                    <a:blip r:embed="rId12" cstate="print">
+                      <a:extLst>
+                        <a:ext uri="{28A0092B-C50C-407E-A947-70E740481C1C}">
+                          <a14:useLocalDpi xmlns:a14="http://schemas.microsoft.com/office/drawing/2010/main" val="0"/>
+                        </a:ext>
+                      </a:extLst>
+                    </a:blip>
+                    <a:stretch>
+                      <a:fillRect/>
+                    </a:stretch>
+                  </pic:blipFill>
+                  <pic:spPr>
+                    <a:xfrm>
+                      <a:off x="0" y="0"/>
+                      <a:ext cx="5579745" cy="4754880"/>
+                    </a:xfrm>
+                    <a:prstGeom prst="rect">
+                      <a:avLst/>
+                    </a:prstGeom>
+                  </pic:spPr>
+                </pic:pic>
+              </a:graphicData>
+            </a:graphic>
+          </wp:inline>
+        </w:drawing>
       </w:r>
     </w:p>
     <w:p>
@@ -3624,7 +3826,6 @@
           <w:noProof/>
           <w:color w:val="000000"/>
         </w:rPr>
-        <w:lastRenderedPageBreak/>
         <mc:AlternateContent>
           <mc:Choice Requires="wps">
             <w:drawing>
@@ -4202,7 +4403,6 @@
           <w:sz w:val="24"/>
           <w:szCs w:val="24"/>
         </w:rPr>
-        <w:lastRenderedPageBreak/>
         <mc:AlternateContent>
           <mc:Choice Requires="wps">
             <w:drawing>
@@ -4588,6 +4788,7 @@
           <w:rFonts w:ascii="Arial" w:hAnsi="Arial" w:cs="Arial"/>
           <w:color w:val="FF0000"/>
         </w:rPr>
+        <w:lastRenderedPageBreak/>
         <w:t xml:space="preserve">De que forma os pontos frágeis poderiam ser corrigidos nas próximas edições do projeto? </w:t>
       </w:r>
     </w:p>
@@ -4855,7 +5056,6 @@
           <w:noProof/>
           <w:color w:val="000000"/>
         </w:rPr>
-        <w:lastRenderedPageBreak/>
         <mc:AlternateContent>
           <mc:Choice Requires="wps">
             <w:drawing>
@@ -5343,6 +5543,7 @@
           <w:rFonts w:ascii="Arial" w:hAnsi="Arial" w:cs="Arial"/>
           <w:noProof/>
         </w:rPr>
+        <w:lastRenderedPageBreak/>
         <w:drawing>
           <wp:anchor distT="0" distB="0" distL="114300" distR="114300" simplePos="0" relativeHeight="251713536" behindDoc="0" locked="0" layoutInCell="1" allowOverlap="1" wp14:anchorId="617F7EBE" wp14:editId="6B1F1946">
             <wp:simplePos x="0" y="0"/>
@@ -5375,7 +5576,7 @@
                     <pic:cNvPicPr/>
                   </pic:nvPicPr>
                   <pic:blipFill>
-                    <a:blip r:embed="rId12">
+                    <a:blip r:embed="rId13">
                       <a:extLst>
                         <a:ext uri="{28A0092B-C50C-407E-A947-70E740481C1C}">
                           <a14:useLocalDpi xmlns:a14="http://schemas.microsoft.com/office/drawing/2010/main" val="0"/>
@@ -5853,7 +6054,6 @@
           <w:noProof/>
           <w:color w:val="000000"/>
         </w:rPr>
-        <w:lastRenderedPageBreak/>
         <mc:AlternateContent>
           <mc:Choice Requires="wps">
             <w:drawing>
@@ -6648,11 +6848,11 @@
       </w:pPr>
     </w:p>
     <w:sectPr>
-      <w:headerReference w:type="even" r:id="rId13"/>
-      <w:headerReference w:type="default" r:id="rId14"/>
-      <w:footerReference w:type="even" r:id="rId15"/>
-      <w:footerReference w:type="default" r:id="rId16"/>
-      <w:headerReference w:type="first" r:id="rId17"/>
+      <w:headerReference w:type="even" r:id="rId14"/>
+      <w:headerReference w:type="default" r:id="rId15"/>
+      <w:footerReference w:type="even" r:id="rId16"/>
+      <w:footerReference w:type="default" r:id="rId17"/>
+      <w:headerReference w:type="first" r:id="rId18"/>
       <w:type w:val="continuous"/>
       <w:pgSz w:w="11906" w:h="16838"/>
       <w:pgMar w:top="1701" w:right="1418" w:bottom="1418" w:left="1701" w:header="709" w:footer="709" w:gutter="0"/>

</xml_diff>